<commit_message>
Ajuste CFA por fecha
</commit_message>
<xml_diff>
--- a/fuentes/CF4_632223_DU.docx
+++ b/fuentes/CF4_632223_DU.docx
@@ -448,19 +448,7 @@
           <w:szCs w:val="28"/>
           <w14:ligatures w14:val="none"/>
         </w:rPr>
-        <w:t>diciembre</w:t>
-      </w:r>
-      <w:r>
-        <w:rPr>
-          <w:rFonts w:cstheme="minorHAnsi"/>
-          <w:b/>
-          <w:bCs/>
-          <w:color w:val="000000" w:themeColor="text1"/>
-          <w:kern w:val="0"/>
-          <w:szCs w:val="28"/>
-          <w14:ligatures w14:val="none"/>
-        </w:rPr>
-        <w:t xml:space="preserve"> 2024</w:t>
+        <w:t>Febrero 2025</w:t>
       </w:r>
       <w:r>
         <w:rPr>
@@ -3030,14 +3018,12 @@
       <w:r>
         <w:t xml:space="preserve">Estos dos objetivos deben estar implícitos en cualquier pieza publicitaria, y aunque no son exclusivos de la publicidad, sí exponen el porqué de su existencia para beneficio de las marcas. Su propósito será siempre la provocación, la acentuación o lograr la aceptación de la marca, producto o servicio que se expone en las diferentes piezas publicitarias, tales como comerciales de televisión, anuncios de prensa y revista, publicidad exterior, cuñas radiales, volantes, afiches, </w:t>
       </w:r>
-      <w:proofErr w:type="spellStart"/>
       <w:r>
         <w:rPr>
           <w:rStyle w:val="Extranjerismo"/>
         </w:rPr>
         <w:t>eCards</w:t>
       </w:r>
-      <w:proofErr w:type="spellEnd"/>
       <w:r>
         <w:t xml:space="preserve">, </w:t>
       </w:r>
@@ -3827,15 +3813,7 @@
     </w:p>
     <w:p>
       <w:r>
-        <w:t>Estas técnicas, integradas en el plan de mercadeo, buscan lograr objetivos específicos mediante estímulos y acciones temporales dirigidas a un público particular. Su finalidad es ofrecer al cliente un aliciente para que compre un producto o servicio lo más pronto posible, aumentando puntualmente las ventas (</w:t>
-      </w:r>
-      <w:proofErr w:type="spellStart"/>
-      <w:r>
-        <w:t>Burin</w:t>
-      </w:r>
-      <w:proofErr w:type="spellEnd"/>
-      <w:r>
-        <w:t>, 2017).</w:t>
+        <w:t>Estas técnicas, integradas en el plan de mercadeo, buscan lograr objetivos específicos mediante estímulos y acciones temporales dirigidas a un público particular. Su finalidad es ofrecer al cliente un aliciente para que compre un producto o servicio lo más pronto posible, aumentando puntualmente las ventas (Burin, 2017).</w:t>
       </w:r>
     </w:p>
     <w:p>
@@ -4285,15 +4263,7 @@
     <w:p>
       <w:r>
         <w:lastRenderedPageBreak/>
-        <w:t>Para terminar este apartado, se debe tener en cuenta que los productos que se promocionan deben tener la misma calidad y deben ser iguales a los que se ven en la publicidad, los tiempos de entrega deben ser mínimos, cuando se habla de entrega a domicilio; es necesario cumplir con todo lo que se informa en la promoción (</w:t>
-      </w:r>
-      <w:proofErr w:type="spellStart"/>
-      <w:r>
-        <w:t>Burin</w:t>
-      </w:r>
-      <w:proofErr w:type="spellEnd"/>
-      <w:r>
-        <w:t>, 2017).</w:t>
+        <w:t>Para terminar este apartado, se debe tener en cuenta que los productos que se promocionan deben tener la misma calidad y deben ser iguales a los que se ven en la publicidad, los tiempos de entrega deben ser mínimos, cuando se habla de entrega a domicilio; es necesario cumplir con todo lo que se informa en la promoción (Burin, 2017).</w:t>
       </w:r>
     </w:p>
     <w:p>
@@ -4451,13 +4421,8 @@
         <w:t>marketing</w:t>
       </w:r>
       <w:r>
-        <w:t xml:space="preserve"> ambiental o eventos promocionales. Los eventos institucionales pueden utilizar formatos clásicos como presentaciones empresariales, patrocinios de otros eventos o juntas de accionistas. Además, los eventos relacionales y </w:t>
-      </w:r>
-      <w:proofErr w:type="spellStart"/>
-      <w:r>
-        <w:t>co</w:t>
-      </w:r>
-      <w:proofErr w:type="spellEnd"/>
+        <w:t xml:space="preserve"> ambiental o eventos promocionales. Los eventos institucionales pueden utilizar formatos clásicos como presentaciones empresariales, patrocinios de otros eventos o juntas de accionistas. Además, los eventos relacionales y co</w:t>
+      </w:r>
       <w:r>
         <w:t xml:space="preserve"> </w:t>
       </w:r>
@@ -4477,15 +4442,7 @@
         <w:t>focus groups</w:t>
       </w:r>
       <w:r>
-        <w:t xml:space="preserve">, </w:t>
-      </w:r>
-      <w:proofErr w:type="spellStart"/>
-      <w:r>
-        <w:t>cocreación</w:t>
-      </w:r>
-      <w:proofErr w:type="spellEnd"/>
-      <w:r>
-        <w:t>, entre otros.</w:t>
+        <w:t>, cocreación, entre otros.</w:t>
       </w:r>
     </w:p>
     <w:p>
@@ -6513,15 +6470,7 @@
         <w:t>offline</w:t>
       </w:r>
       <w:r>
-        <w:t xml:space="preserve">), dando como resultado una decisión inteligente porque de esta manera se logra el diseño de una estrategia </w:t>
-      </w:r>
-      <w:proofErr w:type="spellStart"/>
-      <w:r>
-        <w:t>omnicanal</w:t>
-      </w:r>
-      <w:proofErr w:type="spellEnd"/>
-      <w:r>
-        <w:t xml:space="preserve"> que en la actualidad es de amplia aceptación. A continuación, se expondrán los siguientes pasos para el desarrollo de una estrategia comercial efectiva.</w:t>
+        <w:t>), dando como resultado una decisión inteligente porque de esta manera se logra el diseño de una estrategia omnicanal que en la actualidad es de amplia aceptación. A continuación, se expondrán los siguientes pasos para el desarrollo de una estrategia comercial efectiva.</w:t>
       </w:r>
     </w:p>
     <w:p>
@@ -6752,17 +6701,8 @@
           <w:b/>
           <w:bCs/>
         </w:rPr>
-        <w:t xml:space="preserve">Diseñar una estrategia comercial con soporte </w:t>
-      </w:r>
-      <w:proofErr w:type="spellStart"/>
-      <w:r>
-        <w:rPr>
-          <w:b/>
-          <w:bCs/>
-        </w:rPr>
-        <w:t>omnicanal</w:t>
-      </w:r>
-      <w:proofErr w:type="spellEnd"/>
+        <w:t>Diseñar una estrategia comercial con soporte omnicanal</w:t>
+      </w:r>
     </w:p>
     <w:p>
       <w:r>
@@ -6784,15 +6724,7 @@
         <w:t>online</w:t>
       </w:r>
       <w:r>
-        <w:t xml:space="preserve"> para beneficio de la marca. Las empresas que acogen una estrategia comercial </w:t>
-      </w:r>
-      <w:proofErr w:type="spellStart"/>
-      <w:r>
-        <w:t>omnicanal</w:t>
-      </w:r>
-      <w:proofErr w:type="spellEnd"/>
-      <w:r>
-        <w:t xml:space="preserve"> tienen mayores posibilidades de retener más clientes y de lograr mejores resultados.</w:t>
+        <w:t> para beneficio de la marca. Las empresas que acogen una estrategia comercial omnicanal tienen mayores posibilidades de retener más clientes y de lograr mejores resultados.</w:t>
       </w:r>
     </w:p>
     <w:p>
@@ -7990,15 +7922,7 @@
     </w:p>
     <w:p>
       <w:r>
-        <w:t>Estas son las normas establecidas oficialmente por las empresas que actualmente regulan a las Plantas Procesadoras de Alimentos (PPA) en relación con los procedimientos de fabricación, limpieza y desinfección, higiene personal, manipulación, controles, registros y almacenamiento, garantizando así la calidad y seguridad de los alimentos (</w:t>
-      </w:r>
-      <w:proofErr w:type="spellStart"/>
-      <w:r>
-        <w:t>Amagua</w:t>
-      </w:r>
-      <w:proofErr w:type="spellEnd"/>
-      <w:r>
-        <w:t xml:space="preserve">, </w:t>
+        <w:t xml:space="preserve">Estas son las normas establecidas oficialmente por las empresas que actualmente regulan a las Plantas Procesadoras de Alimentos (PPA) en relación con los procedimientos de fabricación, limpieza y desinfección, higiene personal, manipulación, controles, registros y almacenamiento, garantizando así la calidad y seguridad de los alimentos (Amagua, </w:t>
       </w:r>
       <w:proofErr w:type="gramStart"/>
       <w:r>
@@ -9114,15 +9038,7 @@
         </w:numPr>
       </w:pPr>
       <w:r>
-        <w:t>Contra moscas: insecticidas similares y trampas eléctricas, luz UV. Las aves son portadores de enfermedades y parásitos peligrosos para la salud (</w:t>
-      </w:r>
-      <w:proofErr w:type="spellStart"/>
-      <w:r>
-        <w:t>Amagua</w:t>
-      </w:r>
-      <w:proofErr w:type="spellEnd"/>
-      <w:r>
-        <w:t xml:space="preserve">, </w:t>
+        <w:t xml:space="preserve">Contra moscas: insecticidas similares y trampas eléctricas, luz UV. Las aves son portadores de enfermedades y parásitos peligrosos para la salud (Amagua, </w:t>
       </w:r>
       <w:proofErr w:type="gramStart"/>
       <w:r>
@@ -9332,15 +9248,7 @@
         </w:numPr>
       </w:pPr>
       <w:r>
-        <w:t xml:space="preserve">Ahorra tiempo </w:t>
-      </w:r>
-      <w:proofErr w:type="spellStart"/>
-      <w:r>
-        <w:t>span</w:t>
-      </w:r>
-      <w:proofErr w:type="spellEnd"/>
-      <w:r>
-        <w:t xml:space="preserve"> al exponer de manera personalizada las ventajas y beneficios del producto.</w:t>
+        <w:t>Ahorra tiempo span al exponer de manera personalizada las ventajas y beneficios del producto.</w:t>
       </w:r>
     </w:p>
     <w:p>
@@ -9853,15 +9761,7 @@
       </w:r>
       <w:r>
         <w:lastRenderedPageBreak/>
-        <w:t xml:space="preserve">fotografías, esquemas, gráficos, diagramas, pruebas, </w:t>
-      </w:r>
-      <w:proofErr w:type="spellStart"/>
-      <w:r>
-        <w:t>etc</w:t>
-      </w:r>
-      <w:proofErr w:type="spellEnd"/>
-      <w:r>
-        <w:t>). Esta selección brinda el más alto potencial para optimizar las demostraciones debido a las siguientes razones:</w:t>
+        <w:t>fotografías, esquemas, gráficos, diagramas, pruebas, etc). Esta selección brinda el más alto potencial para optimizar las demostraciones debido a las siguientes razones:</w:t>
       </w:r>
     </w:p>
     <w:p>
@@ -10563,15 +10463,7 @@
     </w:p>
     <w:p>
       <w:r>
-        <w:t>Profesional cuya función principal es proporcionar información completa y detallada a clientes potenciales con el objetivo de facilitar una decisión de compra. Entre otras responsabilidades, este profesional debe conocer los mercados, productos y servicios, así como realizar un seguimiento continuo de los clientes o. posibles compradores (</w:t>
-      </w:r>
-      <w:proofErr w:type="spellStart"/>
-      <w:r>
-        <w:t>Wetto</w:t>
-      </w:r>
-      <w:proofErr w:type="spellEnd"/>
-      <w:r>
-        <w:t>, 2017).</w:t>
+        <w:t>Profesional cuya función principal es proporcionar información completa y detallada a clientes potenciales con el objetivo de facilitar una decisión de compra. Entre otras responsabilidades, este profesional debe conocer los mercados, productos y servicios, así como realizar un seguimiento continuo de los clientes o. posibles compradores (Wetto, 2017).</w:t>
       </w:r>
     </w:p>
     <w:p>
@@ -10858,15 +10750,7 @@
       </w:r>
       <w:r>
         <w:lastRenderedPageBreak/>
-        <w:t>comercial perdure en el tiempo, es esencial que el asesor comercial, quien actúa como puente entre la empresa y el cliente, mantenga satisfechos a ambos a través de una excelente atención. Esto se logra mediante una comunicación honesta y clara entre los tres actores (</w:t>
-      </w:r>
-      <w:proofErr w:type="spellStart"/>
-      <w:r>
-        <w:t>Wetto</w:t>
-      </w:r>
-      <w:proofErr w:type="spellEnd"/>
-      <w:r>
-        <w:t>, 2017).</w:t>
+        <w:t>comercial perdure en el tiempo, es esencial que el asesor comercial, quien actúa como puente entre la empresa y el cliente, mantenga satisfechos a ambos a través de una excelente atención. Esto se logra mediante una comunicación honesta y clara entre los tres actores (Wetto, 2017).</w:t>
       </w:r>
     </w:p>
     <w:p>
@@ -10985,15 +10869,7 @@
         <w:ind w:left="1429" w:firstLine="0"/>
       </w:pPr>
       <w:r>
-        <w:t xml:space="preserve">Así como los periódicos, las revistas también son medios masivos visuales, con la ventaja de poder seleccionar mejor a la audiencia meta (hay revistas especializadas en muchas áreas, por ejemplo, deportivas, económicas, farándula, noticias, tecnología, </w:t>
-      </w:r>
-      <w:proofErr w:type="spellStart"/>
-      <w:r>
-        <w:t>etc</w:t>
-      </w:r>
-      <w:proofErr w:type="spellEnd"/>
-      <w:r>
-        <w:t>).</w:t>
+        <w:t>Así como los periódicos, las revistas también son medios masivos visuales, con la ventaja de poder seleccionar mejor a la audiencia meta (hay revistas especializadas en muchas áreas, por ejemplo, deportivas, económicas, farándula, noticias, tecnología, etc).</w:t>
       </w:r>
     </w:p>
     <w:p>
@@ -11028,15 +10904,7 @@
         <w:t>black</w:t>
       </w:r>
       <w:r>
-        <w:t>) como en el papel (</w:t>
-      </w:r>
-      <w:proofErr w:type="spellStart"/>
-      <w:r>
-        <w:t>propalcote</w:t>
-      </w:r>
-      <w:proofErr w:type="spellEnd"/>
-      <w:r>
-        <w:t>), por lo que son más costosas para los lectores y también para los anunciantes.</w:t>
+        <w:t>) como en el papel (propalcote), por lo que son más costosas para los lectores y también para los anunciantes.</w:t>
       </w:r>
     </w:p>
     <w:p>
@@ -11597,23 +11465,7 @@
           <w:b/>
           <w:bCs/>
         </w:rPr>
-        <w:t xml:space="preserve">Plantillas gratuitas </w:t>
-      </w:r>
-      <w:proofErr w:type="spellStart"/>
-      <w:r>
-        <w:rPr>
-          <w:b/>
-          <w:bCs/>
-        </w:rPr>
-        <w:t>Wordpress</w:t>
-      </w:r>
-      <w:proofErr w:type="spellEnd"/>
-      <w:r>
-        <w:rPr>
-          <w:b/>
-          <w:bCs/>
-        </w:rPr>
-        <w:t xml:space="preserve"> y Wix</w:t>
+        <w:t>Plantillas gratuitas Wordpress y Wix</w:t>
       </w:r>
     </w:p>
     <w:p>
@@ -11637,15 +11489,7 @@
         <w:t>blogs</w:t>
       </w:r>
       <w:r>
-        <w:t xml:space="preserve">, llamativos e impactantes visualmente, y que están perfectamente diseñados por categorías (tecnología, restaurantes, viajes, moda, servicios, </w:t>
-      </w:r>
-      <w:proofErr w:type="spellStart"/>
-      <w:r>
-        <w:t>etc</w:t>
-      </w:r>
-      <w:proofErr w:type="spellEnd"/>
-      <w:r>
-        <w:t>). El cliente puede elegir una plantilla para su sitio </w:t>
+        <w:t>, llamativos e impactantes visualmente, y que están perfectamente diseñados por categorías (tecnología, restaurantes, viajes, moda, servicios, etc). El cliente puede elegir una plantilla para su sitio </w:t>
       </w:r>
       <w:r>
         <w:t>web</w:t>
@@ -12143,7 +11987,6 @@
           <w:bCs/>
         </w:rPr>
       </w:pPr>
-      <w:proofErr w:type="spellStart"/>
       <w:r>
         <w:rPr>
           <w:b/>
@@ -12151,7 +11994,6 @@
         </w:rPr>
         <w:t>Rompetráfico</w:t>
       </w:r>
-      <w:proofErr w:type="spellEnd"/>
     </w:p>
     <w:p>
       <w:pPr>
@@ -12204,15 +12046,7 @@
         </w:numPr>
       </w:pPr>
       <w:r>
-        <w:t xml:space="preserve">Hay varios tipos de </w:t>
-      </w:r>
-      <w:proofErr w:type="spellStart"/>
-      <w:r>
-        <w:t>rompetráfico</w:t>
-      </w:r>
-      <w:proofErr w:type="spellEnd"/>
-      <w:r>
-        <w:t xml:space="preserve"> y su clasificación depende del lugar en el punto de venta: de piso, de pared, colgantes, en góndola y corredores.</w:t>
+        <w:t>Hay varios tipos de rompetráfico y su clasificación depende del lugar en el punto de venta: de piso, de pared, colgantes, en góndola y corredores.</w:t>
       </w:r>
     </w:p>
     <w:p>
@@ -12331,15 +12165,7 @@
         <w:ind w:firstLine="0"/>
       </w:pPr>
       <w:r>
-        <w:t xml:space="preserve">Pieza publicitaria que se ubica en el borde de los entrepaños de una góndola para llamar la atención por la forma de su ubicación que lo hace salir del lineal y por su forma que se mueve bien sea al tacto o al viento; conocido también como </w:t>
-      </w:r>
-      <w:proofErr w:type="spellStart"/>
-      <w:r>
-        <w:t>vibrín</w:t>
-      </w:r>
-      <w:proofErr w:type="spellEnd"/>
-      <w:r>
-        <w:t xml:space="preserve"> o </w:t>
+        <w:t xml:space="preserve">Pieza publicitaria que se ubica en el borde de los entrepaños de una góndola para llamar la atención por la forma de su ubicación que lo hace salir del lineal y por su forma que se mueve bien sea al tacto o al viento; conocido también como vibrín o </w:t>
       </w:r>
       <w:r>
         <w:rPr>
@@ -12598,7 +12424,6 @@
           <w:bCs/>
         </w:rPr>
       </w:pPr>
-      <w:proofErr w:type="spellStart"/>
       <w:r>
         <w:rPr>
           <w:rStyle w:val="Extranjerismo"/>
@@ -12607,7 +12432,6 @@
         </w:rPr>
         <w:t>Flanger</w:t>
       </w:r>
-      <w:proofErr w:type="spellEnd"/>
     </w:p>
     <w:p>
       <w:pPr>
@@ -12926,43 +12750,7 @@
           <w:bCs/>
           <w:lang w:eastAsia="es-CO"/>
         </w:rPr>
-        <w:t xml:space="preserve">Nota. Tomada de </w:t>
-      </w:r>
-      <w:proofErr w:type="spellStart"/>
-      <w:r>
-        <w:rPr>
-          <w:b/>
-          <w:bCs/>
-          <w:lang w:eastAsia="es-CO"/>
-        </w:rPr>
-        <w:t>Zendesk</w:t>
-      </w:r>
-      <w:proofErr w:type="spellEnd"/>
-      <w:r>
-        <w:rPr>
-          <w:b/>
-          <w:bCs/>
-          <w:lang w:eastAsia="es-CO"/>
-        </w:rPr>
-        <w:t xml:space="preserve"> (</w:t>
-      </w:r>
-      <w:proofErr w:type="spellStart"/>
-      <w:r>
-        <w:rPr>
-          <w:b/>
-          <w:bCs/>
-          <w:lang w:eastAsia="es-CO"/>
-        </w:rPr>
-        <w:t>s.f</w:t>
-      </w:r>
-      <w:proofErr w:type="spellEnd"/>
-      <w:r>
-        <w:rPr>
-          <w:b/>
-          <w:bCs/>
-          <w:lang w:eastAsia="es-CO"/>
-        </w:rPr>
-        <w:t>).</w:t>
+        <w:t>Nota. Tomada de Zendesk (s.f).</w:t>
       </w:r>
     </w:p>
     <w:p>
@@ -13011,23 +12799,7 @@
     </w:p>
     <w:p>
       <w:r>
-        <w:t xml:space="preserve">La ejecución de una estrategia </w:t>
-      </w:r>
-      <w:proofErr w:type="spellStart"/>
-      <w:r>
-        <w:t>omnicanal</w:t>
-      </w:r>
-      <w:proofErr w:type="spellEnd"/>
-      <w:r>
-        <w:t xml:space="preserve"> está íntimamente ligada a la estrategia de experiencia del cliente; no se puede tener una buena estrategia </w:t>
-      </w:r>
-      <w:proofErr w:type="spellStart"/>
-      <w:r>
-        <w:t>omnicanal</w:t>
-      </w:r>
-      <w:proofErr w:type="spellEnd"/>
-      <w:r>
-        <w:t xml:space="preserve"> si no se incluye la visión del cliente y la coherencia de la marca en su planeación. Es vital tener en cuenta la apropiada y sólida combinación de los diferentes canales de interacción como uno de los puntos más importantes de la vinculación del cliente con la marca.</w:t>
+        <w:t>La ejecución de una estrategia omnicanal está íntimamente ligada a la estrategia de experiencia del cliente; no se puede tener una buena estrategia omnicanal si no se incluye la visión del cliente y la coherencia de la marca en su planeación. Es vital tener en cuenta la apropiada y sólida combinación de los diferentes canales de interacción como uno de los puntos más importantes de la vinculación del cliente con la marca.</w:t>
       </w:r>
     </w:p>
     <w:p>
@@ -13596,15 +13368,7 @@
               <w:pStyle w:val="TextoTablas"/>
             </w:pPr>
             <w:r>
-              <w:t>Navarro, E. (2016). E-</w:t>
-            </w:r>
-            <w:proofErr w:type="spellStart"/>
-            <w:r>
-              <w:t>commerce</w:t>
-            </w:r>
-            <w:proofErr w:type="spellEnd"/>
-            <w:r>
-              <w:t>: ¿Qué es la omnicanalidad?</w:t>
+              <w:t>Navarro, E. (2016). E-commerce: ¿Qué es la omnicanalidad?</w:t>
             </w:r>
           </w:p>
         </w:tc>
@@ -14374,7 +14138,6 @@
           <w14:ligatures w14:val="none"/>
         </w:rPr>
       </w:pPr>
-      <w:proofErr w:type="spellStart"/>
       <w:r>
         <w:rPr>
           <w:rFonts w:eastAsia="Times New Roman" w:cstheme="minorHAnsi"/>
@@ -14384,10 +14147,12 @@
           <w:lang w:eastAsia="es-CO"/>
           <w14:ligatures w14:val="none"/>
         </w:rPr>
-        <w:t>Burin</w:t>
-      </w:r>
-      <w:proofErr w:type="spellEnd"/>
-      <w:r>
+        <w:t>Burin, D. (2017). Manual de facilitadores de procesos de innovación comercial.</w:t>
+      </w:r>
+    </w:p>
+    <w:p>
+      <w:pPr>
+        <w:ind w:left="709" w:hanging="709"/>
         <w:rPr>
           <w:rFonts w:eastAsia="Times New Roman" w:cstheme="minorHAnsi"/>
           <w:kern w:val="0"/>
@@ -14396,12 +14161,8 @@
           <w:lang w:eastAsia="es-CO"/>
           <w14:ligatures w14:val="none"/>
         </w:rPr>
-        <w:t>, D. (2017). Manual de facilitadores de procesos de innovación comercial.</w:t>
-      </w:r>
-    </w:p>
-    <w:p>
-      <w:pPr>
-        <w:ind w:left="709" w:hanging="709"/>
+      </w:pPr>
+      <w:r>
         <w:rPr>
           <w:rFonts w:eastAsia="Times New Roman" w:cstheme="minorHAnsi"/>
           <w:kern w:val="0"/>
@@ -14410,8 +14171,12 @@
           <w:lang w:eastAsia="es-CO"/>
           <w14:ligatures w14:val="none"/>
         </w:rPr>
-      </w:pPr>
-      <w:r>
+        <w:t>Chávez, L. M. (2016). Marketing en productos y servicios. IDI Instituto de Investigación - Escuela Superior Politécnica de Chimborazo.</w:t>
+      </w:r>
+    </w:p>
+    <w:p>
+      <w:pPr>
+        <w:ind w:left="709" w:hanging="709"/>
         <w:rPr>
           <w:rFonts w:eastAsia="Times New Roman" w:cstheme="minorHAnsi"/>
           <w:kern w:val="0"/>
@@ -14420,12 +14185,8 @@
           <w:lang w:eastAsia="es-CO"/>
           <w14:ligatures w14:val="none"/>
         </w:rPr>
-        <w:t>Chávez, L. M. (2016). Marketing en productos y servicios. IDI Instituto de Investigación - Escuela Superior Politécnica de Chimborazo.</w:t>
-      </w:r>
-    </w:p>
-    <w:p>
-      <w:pPr>
-        <w:ind w:left="709" w:hanging="709"/>
+      </w:pPr>
+      <w:r>
         <w:rPr>
           <w:rFonts w:eastAsia="Times New Roman" w:cstheme="minorHAnsi"/>
           <w:kern w:val="0"/>
@@ -14434,41 +14195,7 @@
           <w:lang w:eastAsia="es-CO"/>
           <w14:ligatures w14:val="none"/>
         </w:rPr>
-      </w:pPr>
-      <w:r>
-        <w:rPr>
-          <w:rFonts w:eastAsia="Times New Roman" w:cstheme="minorHAnsi"/>
-          <w:kern w:val="0"/>
-          <w:szCs w:val="28"/>
-          <w:bdr w:val="none" w:sz="0" w:space="0" w:color="auto" w:frame="1"/>
-          <w:lang w:eastAsia="es-CO"/>
-          <w14:ligatures w14:val="none"/>
-        </w:rPr>
-        <w:t xml:space="preserve">Costa, J. (2007). Señalética corporativa. Costa Punto </w:t>
-      </w:r>
-      <w:proofErr w:type="spellStart"/>
-      <w:r>
-        <w:rPr>
-          <w:rFonts w:eastAsia="Times New Roman" w:cstheme="minorHAnsi"/>
-          <w:kern w:val="0"/>
-          <w:szCs w:val="28"/>
-          <w:bdr w:val="none" w:sz="0" w:space="0" w:color="auto" w:frame="1"/>
-          <w:lang w:eastAsia="es-CO"/>
-          <w14:ligatures w14:val="none"/>
-        </w:rPr>
-        <w:t>Com</w:t>
-      </w:r>
-      <w:proofErr w:type="spellEnd"/>
-      <w:r>
-        <w:rPr>
-          <w:rFonts w:eastAsia="Times New Roman" w:cstheme="minorHAnsi"/>
-          <w:kern w:val="0"/>
-          <w:szCs w:val="28"/>
-          <w:bdr w:val="none" w:sz="0" w:space="0" w:color="auto" w:frame="1"/>
-          <w:lang w:eastAsia="es-CO"/>
-          <w14:ligatures w14:val="none"/>
-        </w:rPr>
-        <w:t xml:space="preserve"> Editor (CPC).</w:t>
+        <w:t>Costa, J. (2007). Señalética corporativa. Costa Punto Com Editor (CPC).</w:t>
       </w:r>
     </w:p>
     <w:p>
@@ -14716,7 +14443,6 @@
           <w14:ligatures w14:val="none"/>
         </w:rPr>
       </w:pPr>
-      <w:proofErr w:type="spellStart"/>
       <w:r>
         <w:rPr>
           <w:rFonts w:eastAsia="Times New Roman" w:cstheme="minorHAnsi"/>
@@ -14726,10 +14452,12 @@
           <w:lang w:eastAsia="es-CO"/>
           <w14:ligatures w14:val="none"/>
         </w:rPr>
-        <w:t>Vigaray</w:t>
-      </w:r>
-      <w:proofErr w:type="spellEnd"/>
-      <w:r>
+        <w:t>Vigaray, M. D. (2005). Comercialización y retailing: distribución comercial aplicada. Pearson Educación.</w:t>
+      </w:r>
+    </w:p>
+    <w:p>
+      <w:pPr>
+        <w:ind w:left="709" w:hanging="709"/>
         <w:rPr>
           <w:rFonts w:eastAsia="Times New Roman" w:cstheme="minorHAnsi"/>
           <w:kern w:val="0"/>
@@ -14738,9 +14466,7 @@
           <w:lang w:eastAsia="es-CO"/>
           <w14:ligatures w14:val="none"/>
         </w:rPr>
-        <w:t xml:space="preserve">, M. D. (2005). Comercialización y </w:t>
-      </w:r>
-      <w:proofErr w:type="spellStart"/>
+      </w:pPr>
       <w:r>
         <w:rPr>
           <w:rFonts w:eastAsia="Times New Roman" w:cstheme="minorHAnsi"/>
@@ -14750,80 +14476,7 @@
           <w:lang w:eastAsia="es-CO"/>
           <w14:ligatures w14:val="none"/>
         </w:rPr>
-        <w:t>retailing</w:t>
-      </w:r>
-      <w:proofErr w:type="spellEnd"/>
-      <w:r>
-        <w:rPr>
-          <w:rFonts w:eastAsia="Times New Roman" w:cstheme="minorHAnsi"/>
-          <w:kern w:val="0"/>
-          <w:szCs w:val="28"/>
-          <w:bdr w:val="none" w:sz="0" w:space="0" w:color="auto" w:frame="1"/>
-          <w:lang w:eastAsia="es-CO"/>
-          <w14:ligatures w14:val="none"/>
-        </w:rPr>
-        <w:t>: distribución comercial aplicada. Pearson Educación.</w:t>
-      </w:r>
-    </w:p>
-    <w:p>
-      <w:pPr>
-        <w:ind w:left="709" w:hanging="709"/>
-        <w:rPr>
-          <w:rFonts w:eastAsia="Times New Roman" w:cstheme="minorHAnsi"/>
-          <w:kern w:val="0"/>
-          <w:szCs w:val="28"/>
-          <w:bdr w:val="none" w:sz="0" w:space="0" w:color="auto" w:frame="1"/>
-          <w:lang w:eastAsia="es-CO"/>
-          <w14:ligatures w14:val="none"/>
-        </w:rPr>
-      </w:pPr>
-      <w:proofErr w:type="spellStart"/>
-      <w:r>
-        <w:rPr>
-          <w:rFonts w:eastAsia="Times New Roman" w:cstheme="minorHAnsi"/>
-          <w:kern w:val="0"/>
-          <w:szCs w:val="28"/>
-          <w:bdr w:val="none" w:sz="0" w:space="0" w:color="auto" w:frame="1"/>
-          <w:lang w:eastAsia="es-CO"/>
-          <w14:ligatures w14:val="none"/>
-        </w:rPr>
-        <w:t>Wetto</w:t>
-      </w:r>
-      <w:proofErr w:type="spellEnd"/>
-      <w:r>
-        <w:rPr>
-          <w:rFonts w:eastAsia="Times New Roman" w:cstheme="minorHAnsi"/>
-          <w:kern w:val="0"/>
-          <w:szCs w:val="28"/>
-          <w:bdr w:val="none" w:sz="0" w:space="0" w:color="auto" w:frame="1"/>
-          <w:lang w:eastAsia="es-CO"/>
-          <w14:ligatures w14:val="none"/>
-        </w:rPr>
-        <w:t xml:space="preserve">, M. (20 de septiembre de 2017). Funciones del asesor comercial. Obtenido de </w:t>
-      </w:r>
-      <w:proofErr w:type="spellStart"/>
-      <w:r>
-        <w:rPr>
-          <w:rFonts w:eastAsia="Times New Roman" w:cstheme="minorHAnsi"/>
-          <w:kern w:val="0"/>
-          <w:szCs w:val="28"/>
-          <w:bdr w:val="none" w:sz="0" w:space="0" w:color="auto" w:frame="1"/>
-          <w:lang w:eastAsia="es-CO"/>
-          <w14:ligatures w14:val="none"/>
-        </w:rPr>
-        <w:t>Lifeder</w:t>
-      </w:r>
-      <w:proofErr w:type="spellEnd"/>
-      <w:r>
-        <w:rPr>
-          <w:rFonts w:eastAsia="Times New Roman" w:cstheme="minorHAnsi"/>
-          <w:kern w:val="0"/>
-          <w:szCs w:val="28"/>
-          <w:bdr w:val="none" w:sz="0" w:space="0" w:color="auto" w:frame="1"/>
-          <w:lang w:eastAsia="es-CO"/>
-          <w14:ligatures w14:val="none"/>
-        </w:rPr>
-        <w:t>.</w:t>
+        <w:t>Wetto, M. (20 de septiembre de 2017). Funciones del asesor comercial. Obtenido de Lifeder.</w:t>
       </w:r>
       <w:r>
         <w:rPr>
@@ -14873,31 +14526,7 @@
           <w14:ligatures w14:val="none"/>
         </w:rPr>
         <w:lastRenderedPageBreak/>
-        <w:t xml:space="preserve">Wolters </w:t>
-      </w:r>
-      <w:proofErr w:type="spellStart"/>
-      <w:r>
-        <w:rPr>
-          <w:rFonts w:eastAsia="Times New Roman" w:cstheme="minorHAnsi"/>
-          <w:kern w:val="0"/>
-          <w:szCs w:val="28"/>
-          <w:bdr w:val="none" w:sz="0" w:space="0" w:color="auto" w:frame="1"/>
-          <w:lang w:eastAsia="es-CO"/>
-          <w14:ligatures w14:val="none"/>
-        </w:rPr>
-        <w:t>Kluwer</w:t>
-      </w:r>
-      <w:proofErr w:type="spellEnd"/>
-      <w:r>
-        <w:rPr>
-          <w:rFonts w:eastAsia="Times New Roman" w:cstheme="minorHAnsi"/>
-          <w:kern w:val="0"/>
-          <w:szCs w:val="28"/>
-          <w:bdr w:val="none" w:sz="0" w:space="0" w:color="auto" w:frame="1"/>
-          <w:lang w:eastAsia="es-CO"/>
-          <w14:ligatures w14:val="none"/>
-        </w:rPr>
-        <w:t xml:space="preserve"> N.V. (2021). Comunicación comercial. Tomado de </w:t>
+        <w:t xml:space="preserve">Wolters Kluwer N.V. (2021). Comunicación comercial. Tomado de </w:t>
       </w:r>
       <w:hyperlink r:id="rId36" w:history="1">
         <w:r>
@@ -14935,31 +14564,7 @@
           <w:lang w:eastAsia="es-CO"/>
           <w14:ligatures w14:val="none"/>
         </w:rPr>
-        <w:t xml:space="preserve">Yate, A. (2021). Material P.O.P. Publicidad en punto de venta. </w:t>
-      </w:r>
-      <w:proofErr w:type="spellStart"/>
-      <w:r>
-        <w:rPr>
-          <w:rFonts w:eastAsia="Times New Roman" w:cstheme="minorHAnsi"/>
-          <w:kern w:val="0"/>
-          <w:szCs w:val="28"/>
-          <w:bdr w:val="none" w:sz="0" w:space="0" w:color="auto" w:frame="1"/>
-          <w:lang w:eastAsia="es-CO"/>
-          <w14:ligatures w14:val="none"/>
-        </w:rPr>
-        <w:t>Ecoe</w:t>
-      </w:r>
-      <w:proofErr w:type="spellEnd"/>
-      <w:r>
-        <w:rPr>
-          <w:rFonts w:eastAsia="Times New Roman" w:cstheme="minorHAnsi"/>
-          <w:kern w:val="0"/>
-          <w:szCs w:val="28"/>
-          <w:bdr w:val="none" w:sz="0" w:space="0" w:color="auto" w:frame="1"/>
-          <w:lang w:eastAsia="es-CO"/>
-          <w14:ligatures w14:val="none"/>
-        </w:rPr>
-        <w:t xml:space="preserve"> Ediciones.</w:t>
+        <w:t>Yate, A. (2021). Material P.O.P. Publicidad en punto de venta. Ecoe Ediciones.</w:t>
       </w:r>
     </w:p>
     <w:p>
@@ -15256,13 +14861,8 @@
             <w:pPr>
               <w:pStyle w:val="TextoTablas"/>
             </w:pPr>
-            <w:proofErr w:type="spellStart"/>
-            <w:r>
-              <w:t>Milady</w:t>
-            </w:r>
-            <w:proofErr w:type="spellEnd"/>
-            <w:r>
-              <w:t xml:space="preserve"> Tatiana Villamil Castellanos</w:t>
+            <w:r>
+              <w:t>Milady Tatiana Villamil Castellanos</w:t>
             </w:r>
           </w:p>
         </w:tc>
@@ -15394,19 +14994,9 @@
             <w:pPr>
               <w:pStyle w:val="TextoTablas"/>
             </w:pPr>
-            <w:proofErr w:type="spellStart"/>
-            <w:r>
-              <w:t>Zvi</w:t>
-            </w:r>
-            <w:proofErr w:type="spellEnd"/>
-            <w:r>
-              <w:t xml:space="preserve"> Daniel </w:t>
-            </w:r>
-            <w:proofErr w:type="spellStart"/>
-            <w:r>
-              <w:t>Grosman</w:t>
-            </w:r>
-            <w:proofErr w:type="spellEnd"/>
+            <w:r>
+              <w:t>Zvi Daniel Grosman</w:t>
+            </w:r>
           </w:p>
         </w:tc>
         <w:tc>
@@ -15627,13 +15217,8 @@
             <w:pPr>
               <w:pStyle w:val="TextoTablas"/>
             </w:pPr>
-            <w:proofErr w:type="spellStart"/>
-            <w:r>
-              <w:t>Lucenith</w:t>
-            </w:r>
-            <w:proofErr w:type="spellEnd"/>
-            <w:r>
-              <w:t xml:space="preserve"> Pinilla Moreno</w:t>
+            <w:r>
+              <w:t>Lucenith Pinilla Moreno</w:t>
             </w:r>
           </w:p>
         </w:tc>
@@ -15775,15 +15360,7 @@
               <w:pStyle w:val="TextoTablas"/>
             </w:pPr>
             <w:r>
-              <w:t xml:space="preserve">Laura Paola </w:t>
-            </w:r>
-            <w:proofErr w:type="spellStart"/>
-            <w:r>
-              <w:t>Gelvez</w:t>
-            </w:r>
-            <w:proofErr w:type="spellEnd"/>
-            <w:r>
-              <w:t xml:space="preserve"> Manosalva</w:t>
+              <w:t>Laura Paola Gelvez Manosalva</w:t>
             </w:r>
           </w:p>
         </w:tc>
@@ -21329,10 +20906,6 @@
 </file>
 
 <file path=customXml/item1.xml><?xml version="1.0" encoding="utf-8"?>
-<b:Sources xmlns:b="http://schemas.openxmlformats.org/officeDocument/2006/bibliography" xmlns="http://schemas.openxmlformats.org/officeDocument/2006/bibliography" SelectedStyle="\APASixthEditionOfficeOnline.xsl" StyleName="APA" Version="6"/>
-</file>
-
-<file path=customXml/item2.xml><?xml version="1.0" encoding="utf-8"?>
 <?mso-contentType ?>
 <FormTemplates xmlns="http://schemas.microsoft.com/sharepoint/v3/contenttype/forms">
   <Display>DocumentLibraryForm</Display>
@@ -21341,7 +20914,22 @@
 </FormTemplates>
 </file>
 
+<file path=customXml/item2.xml><?xml version="1.0" encoding="utf-8"?>
+<b:Sources xmlns:b="http://schemas.openxmlformats.org/officeDocument/2006/bibliography" xmlns="http://schemas.openxmlformats.org/officeDocument/2006/bibliography" SelectedStyle="\APASixthEditionOfficeOnline.xsl" StyleName="APA" Version="6"/>
+</file>
+
 <file path=customXml/item3.xml><?xml version="1.0" encoding="utf-8"?>
+<p:properties xmlns:p="http://schemas.microsoft.com/office/2006/metadata/properties" xmlns:xsi="http://www.w3.org/2001/XMLSchema-instance" xmlns:pc="http://schemas.microsoft.com/office/infopath/2007/PartnerControls">
+  <documentManagement>
+    <TaxCatchAll xmlns="cb45339b-ced9-4d0d-8f64-77573914d53b" xsi:nil="true"/>
+    <lcf76f155ced4ddcb4097134ff3c332f xmlns="43a3ca16-9c26-4813-b83f-4aec9927b43f">
+      <Terms xmlns="http://schemas.microsoft.com/office/infopath/2007/PartnerControls"/>
+    </lcf76f155ced4ddcb4097134ff3c332f>
+  </documentManagement>
+</p:properties>
+</file>
+
+<file path=customXml/item4.xml><?xml version="1.0" encoding="utf-8"?>
 <ct:contentTypeSchema xmlns:ct="http://schemas.microsoft.com/office/2006/metadata/contentType" xmlns:ma="http://schemas.microsoft.com/office/2006/metadata/properties/metaAttributes" ct:_="" ma:_="" ma:contentTypeName="Documento" ma:contentTypeID="0x01010049282E1EDBE9234EA9E6D38F720E265F" ma:contentTypeVersion="15" ma:contentTypeDescription="Crear nuevo documento." ma:contentTypeScope="" ma:versionID="b31c7aa9eaf043a08b87120b3c4916e3">
   <xsd:schema xmlns:xsd="http://www.w3.org/2001/XMLSchema" xmlns:xs="http://www.w3.org/2001/XMLSchema" xmlns:p="http://schemas.microsoft.com/office/2006/metadata/properties" xmlns:ns2="cb45339b-ced9-4d0d-8f64-77573914d53b" xmlns:ns3="43a3ca16-9c26-4813-b83f-4aec9927b43f" targetNamespace="http://schemas.microsoft.com/office/2006/metadata/properties" ma:root="true" ma:fieldsID="3533d065b04d75c457075bc55f1f5315" ns2:_="" ns3:_="">
     <xsd:import namespace="cb45339b-ced9-4d0d-8f64-77573914d53b"/>
@@ -21576,18 +21164,15 @@
 </ct:contentTypeSchema>
 </file>
 
-<file path=customXml/item4.xml><?xml version="1.0" encoding="utf-8"?>
-<p:properties xmlns:p="http://schemas.microsoft.com/office/2006/metadata/properties" xmlns:xsi="http://www.w3.org/2001/XMLSchema-instance" xmlns:pc="http://schemas.microsoft.com/office/infopath/2007/PartnerControls">
-  <documentManagement>
-    <TaxCatchAll xmlns="cb45339b-ced9-4d0d-8f64-77573914d53b" xsi:nil="true"/>
-    <lcf76f155ced4ddcb4097134ff3c332f xmlns="43a3ca16-9c26-4813-b83f-4aec9927b43f">
-      <Terms xmlns="http://schemas.microsoft.com/office/infopath/2007/PartnerControls"/>
-    </lcf76f155ced4ddcb4097134ff3c332f>
-  </documentManagement>
-</p:properties>
+<file path=customXml/itemProps1.xml><?xml version="1.0" encoding="utf-8"?>
+<ds:datastoreItem xmlns:ds="http://schemas.openxmlformats.org/officeDocument/2006/customXml" ds:itemID="{D00A4A46-BDBD-48AC-87B9-2BA42D9CC06F}">
+  <ds:schemaRefs>
+    <ds:schemaRef ds:uri="http://schemas.microsoft.com/sharepoint/v3/contenttype/forms"/>
+  </ds:schemaRefs>
+</ds:datastoreItem>
 </file>
 
-<file path=customXml/itemProps1.xml><?xml version="1.0" encoding="utf-8"?>
+<file path=customXml/itemProps2.xml><?xml version="1.0" encoding="utf-8"?>
 <ds:datastoreItem xmlns:ds="http://schemas.openxmlformats.org/officeDocument/2006/customXml" ds:itemID="{A9F2CEBA-C824-4C86-81A8-E32CBD0EB92D}">
   <ds:schemaRefs>
     <ds:schemaRef ds:uri="http://schemas.openxmlformats.org/officeDocument/2006/bibliography"/>
@@ -21595,15 +21180,18 @@
 </ds:datastoreItem>
 </file>
 
-<file path=customXml/itemProps2.xml><?xml version="1.0" encoding="utf-8"?>
-<ds:datastoreItem xmlns:ds="http://schemas.openxmlformats.org/officeDocument/2006/customXml" ds:itemID="{D00A4A46-BDBD-48AC-87B9-2BA42D9CC06F}">
+<file path=customXml/itemProps3.xml><?xml version="1.0" encoding="utf-8"?>
+<ds:datastoreItem xmlns:ds="http://schemas.openxmlformats.org/officeDocument/2006/customXml" ds:itemID="{26259216-AD86-464A-AEAD-95B1F9E17392}">
   <ds:schemaRefs>
-    <ds:schemaRef ds:uri="http://schemas.microsoft.com/sharepoint/v3/contenttype/forms"/>
+    <ds:schemaRef ds:uri="http://schemas.microsoft.com/office/2006/metadata/properties"/>
+    <ds:schemaRef ds:uri="http://schemas.microsoft.com/office/infopath/2007/PartnerControls"/>
+    <ds:schemaRef ds:uri="cb45339b-ced9-4d0d-8f64-77573914d53b"/>
+    <ds:schemaRef ds:uri="43a3ca16-9c26-4813-b83f-4aec9927b43f"/>
   </ds:schemaRefs>
 </ds:datastoreItem>
 </file>
 
-<file path=customXml/itemProps3.xml><?xml version="1.0" encoding="utf-8"?>
+<file path=customXml/itemProps4.xml><?xml version="1.0" encoding="utf-8"?>
 <ds:datastoreItem xmlns:ds="http://schemas.openxmlformats.org/officeDocument/2006/customXml" ds:itemID="{0BC4A0A4-89EA-4C0C-9011-C1B351E892BC}">
   <ds:schemaRefs>
     <ds:schemaRef ds:uri="http://schemas.microsoft.com/office/2006/metadata/contentType"/>
@@ -21620,15 +21208,4 @@
     <ds:schemaRef ds:uri="http://schemas.microsoft.com/internal/obd"/>
   </ds:schemaRefs>
 </ds:datastoreItem>
-</file>
-
-<file path=customXml/itemProps4.xml><?xml version="1.0" encoding="utf-8"?>
-<ds:datastoreItem xmlns:ds="http://schemas.openxmlformats.org/officeDocument/2006/customXml" ds:itemID="{26259216-AD86-464A-AEAD-95B1F9E17392}">
-  <ds:schemaRefs>
-    <ds:schemaRef ds:uri="http://schemas.microsoft.com/office/2006/metadata/properties"/>
-    <ds:schemaRef ds:uri="http://schemas.microsoft.com/office/infopath/2007/PartnerControls"/>
-    <ds:schemaRef ds:uri="cb45339b-ced9-4d0d-8f64-77573914d53b"/>
-    <ds:schemaRef ds:uri="43a3ca16-9c26-4813-b83f-4aec9927b43f"/>
-  </ds:schemaRefs>
-</ds:datastoreItem>
 </file>
</xml_diff>

<commit_message>
Cargue CFA con ajuste 1.1.27 sin tilde
</commit_message>
<xml_diff>
--- a/fuentes/CF4_632223_DU.docx
+++ b/fuentes/CF4_632223_DU.docx
@@ -201,7 +201,7 @@
               </wp:anchor>
             </w:drawing>
           </mc:Choice>
-          <mc:Fallback xmlns:a14="http://schemas.microsoft.com/office/drawing/2010/main" xmlns:pic="http://schemas.openxmlformats.org/drawingml/2006/picture" xmlns:adec="http://schemas.microsoft.com/office/drawing/2017/decorative" xmlns:a="http://schemas.openxmlformats.org/drawingml/2006/main">
+          <mc:Fallback xmlns:a="http://schemas.openxmlformats.org/drawingml/2006/main" xmlns:adec="http://schemas.microsoft.com/office/drawing/2017/decorative" xmlns:pic="http://schemas.openxmlformats.org/drawingml/2006/picture" xmlns:a14="http://schemas.microsoft.com/office/drawing/2010/main">
             <w:pict>
               <v:rect id="Rectángulo 3" style="position:absolute;margin-left:-55.65pt;margin-top:26.95pt;width:613.85pt;height:165.5pt;z-index:-251655168;visibility:visible;mso-wrap-style:square;mso-height-percent:0;mso-wrap-distance-left:9pt;mso-wrap-distance-top:0;mso-wrap-distance-right:9pt;mso-wrap-distance-bottom:0;mso-position-horizontal:absolute;mso-position-horizontal-relative:text;mso-position-vertical:absolute;mso-position-vertical-relative:text;mso-height-percent:0;mso-height-relative:margin;v-text-anchor:middle" alt="&quot;&quot;" o:spid="_x0000_s1026" fillcolor="#00314d" stroked="f" strokeweight="1pt" w14:anchorId="393B4CD3" o:gfxdata="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"/>
             </w:pict>
@@ -466,6 +466,7 @@
           <w:color w:val="auto"/>
           <w:kern w:val="2"/>
           <w:sz w:val="28"/>
+          <w:szCs w:val="22"/>
           <w:lang w:val="es-ES" w:eastAsia="en-US"/>
           <w14:ligatures w14:val="standardContextual"/>
         </w:rPr>
@@ -3018,14 +3019,12 @@
       <w:r>
         <w:t xml:space="preserve">Estos dos objetivos deben estar implícitos en cualquier pieza publicitaria, y aunque no son exclusivos de la publicidad, sí exponen el porqué de su existencia para beneficio de las marcas. Su propósito será siempre la provocación, la acentuación o lograr la aceptación de la marca, producto o servicio que se expone en las diferentes piezas publicitarias, tales como comerciales de televisión, anuncios de prensa y revista, publicidad exterior, cuñas radiales, volantes, afiches, </w:t>
       </w:r>
-      <w:proofErr w:type="spellStart"/>
       <w:r>
         <w:rPr>
           <w:rStyle w:val="Extranjerismo"/>
         </w:rPr>
         <w:t>eCards</w:t>
       </w:r>
-      <w:proofErr w:type="spellEnd"/>
       <w:r>
         <w:t xml:space="preserve">, </w:t>
       </w:r>
@@ -3830,15 +3829,7 @@
     </w:p>
     <w:p>
       <w:r>
-        <w:t>Estas técnicas, integradas en el plan de mercadeo, buscan lograr objetivos específicos mediante estímulos y acciones temporales dirigidas a un público particular. Su finalidad es ofrecer al cliente un aliciente para que compre un producto o servicio lo más pronto posible, aumentando puntualmente las ventas (</w:t>
-      </w:r>
-      <w:proofErr w:type="spellStart"/>
-      <w:r>
-        <w:t>Burin</w:t>
-      </w:r>
-      <w:proofErr w:type="spellEnd"/>
-      <w:r>
-        <w:t>, 2017).</w:t>
+        <w:t>Estas técnicas, integradas en el plan de mercadeo, buscan lograr objetivos específicos mediante estímulos y acciones temporales dirigidas a un público particular. Su finalidad es ofrecer al cliente un aliciente para que compre un producto o servicio lo más pronto posible, aumentando puntualmente las ventas (Burin, 2017).</w:t>
       </w:r>
     </w:p>
     <w:p>
@@ -4288,15 +4279,7 @@
     <w:p>
       <w:r>
         <w:lastRenderedPageBreak/>
-        <w:t>Para terminar este apartado, se debe tener en cuenta que los productos que se promocionan deben tener la misma calidad y deben ser iguales a los que se ven en la publicidad, los tiempos de entrega deben ser mínimos, cuando se habla de entrega a domicilio; es necesario cumplir con todo lo que se informa en la promoción (</w:t>
-      </w:r>
-      <w:proofErr w:type="spellStart"/>
-      <w:r>
-        <w:t>Burin</w:t>
-      </w:r>
-      <w:proofErr w:type="spellEnd"/>
-      <w:r>
-        <w:t>, 2017).</w:t>
+        <w:t>Para terminar este apartado, se debe tener en cuenta que los productos que se promocionan deben tener la misma calidad y deben ser iguales a los que se ven en la publicidad, los tiempos de entrega deben ser mínimos, cuando se habla de entrega a domicilio; es necesario cumplir con todo lo que se informa en la promoción (Burin, 2017).</w:t>
       </w:r>
     </w:p>
     <w:p>
@@ -4460,13 +4443,8 @@
         <w:t>marketing</w:t>
       </w:r>
       <w:r>
-        <w:t xml:space="preserve"> ambiental o eventos promocionales. Los eventos institucionales pueden utilizar formatos clásicos como presentaciones empresariales, patrocinios de otros eventos o juntas de accionistas. Además, los eventos relacionales y </w:t>
-      </w:r>
-      <w:proofErr w:type="spellStart"/>
-      <w:r>
-        <w:t>co</w:t>
-      </w:r>
-      <w:proofErr w:type="spellEnd"/>
+        <w:t xml:space="preserve"> ambiental o eventos promocionales. Los eventos institucionales pueden utilizar formatos clásicos como presentaciones empresariales, patrocinios de otros eventos o juntas de accionistas. Además, los eventos relacionales y co</w:t>
+      </w:r>
       <w:r>
         <w:t xml:space="preserve"> </w:t>
       </w:r>
@@ -4486,15 +4464,7 @@
         <w:t>focus groups</w:t>
       </w:r>
       <w:r>
-        <w:t xml:space="preserve">, </w:t>
-      </w:r>
-      <w:proofErr w:type="spellStart"/>
-      <w:r>
-        <w:t>cocreación</w:t>
-      </w:r>
-      <w:proofErr w:type="spellEnd"/>
-      <w:r>
-        <w:t>, entre otros.</w:t>
+        <w:t>, cocreación, entre otros.</w:t>
       </w:r>
     </w:p>
     <w:p>
@@ -4541,7 +4511,6 @@
           <w:lang w:val="es-CO"/>
         </w:rPr>
       </w:pPr>
-      <w:proofErr w:type="spellStart"/>
       <w:r>
         <w:rPr>
           <w:rStyle w:val="Extranjerismo"/>
@@ -4551,7 +4520,6 @@
         </w:rPr>
         <w:t>Roadshows</w:t>
       </w:r>
-      <w:proofErr w:type="spellEnd"/>
     </w:p>
     <w:p>
       <w:pPr>
@@ -4729,19 +4697,8 @@
           <w:bCs/>
           <w:lang w:val="es-CO"/>
         </w:rPr>
-        <w:t xml:space="preserve">Open </w:t>
-      </w:r>
-      <w:proofErr w:type="spellStart"/>
-      <w:r>
-        <w:rPr>
-          <w:rStyle w:val="Extranjerismo"/>
-          <w:b/>
-          <w:bCs/>
-          <w:lang w:val="es-CO"/>
-        </w:rPr>
-        <w:t>Days</w:t>
-      </w:r>
-      <w:proofErr w:type="spellEnd"/>
+        <w:t>Open Days</w:t>
+      </w:r>
     </w:p>
     <w:p>
       <w:pPr>
@@ -5226,19 +5183,8 @@
           <w:lang w:val="es-CO"/>
         </w:rPr>
         <w:lastRenderedPageBreak/>
-        <w:t xml:space="preserve">Stand </w:t>
-      </w:r>
-      <w:proofErr w:type="spellStart"/>
-      <w:r>
-        <w:rPr>
-          <w:rStyle w:val="Extranjerismo"/>
-          <w:b/>
-          <w:bCs/>
-          <w:lang w:val="es-CO"/>
-        </w:rPr>
-        <w:t>custom</w:t>
-      </w:r>
-      <w:proofErr w:type="spellEnd"/>
+        <w:t>Stand custom</w:t>
+      </w:r>
     </w:p>
     <w:p>
       <w:r>
@@ -6611,15 +6557,7 @@
         <w:t>offline</w:t>
       </w:r>
       <w:r>
-        <w:t xml:space="preserve">), dando como resultado una decisión inteligente porque de esta manera se logra el diseño de una estrategia </w:t>
-      </w:r>
-      <w:proofErr w:type="spellStart"/>
-      <w:r>
-        <w:t>omnicanal</w:t>
-      </w:r>
-      <w:proofErr w:type="spellEnd"/>
-      <w:r>
-        <w:t xml:space="preserve"> que en la actualidad es de amplia aceptación. A continuación, se expondrán los siguientes pasos para el desarrollo de una estrategia comercial efectiva.</w:t>
+        <w:t>), dando como resultado una decisión inteligente porque de esta manera se logra el diseño de una estrategia omnicanal que en la actualidad es de amplia aceptación. A continuación, se expondrán los siguientes pasos para el desarrollo de una estrategia comercial efectiva.</w:t>
       </w:r>
     </w:p>
     <w:p>
@@ -6850,17 +6788,8 @@
           <w:b/>
           <w:bCs/>
         </w:rPr>
-        <w:t xml:space="preserve">Diseñar una estrategia comercial con soporte </w:t>
-      </w:r>
-      <w:proofErr w:type="spellStart"/>
-      <w:r>
-        <w:rPr>
-          <w:b/>
-          <w:bCs/>
-        </w:rPr>
-        <w:t>omnicanal</w:t>
-      </w:r>
-      <w:proofErr w:type="spellEnd"/>
+        <w:t>Diseñar una estrategia comercial con soporte omnicanal</w:t>
+      </w:r>
     </w:p>
     <w:p>
       <w:r>
@@ -6882,15 +6811,7 @@
         <w:t>online</w:t>
       </w:r>
       <w:r>
-        <w:t xml:space="preserve"> para beneficio de la marca. Las empresas que acogen una estrategia comercial </w:t>
-      </w:r>
-      <w:proofErr w:type="spellStart"/>
-      <w:r>
-        <w:t>omnicanal</w:t>
-      </w:r>
-      <w:proofErr w:type="spellEnd"/>
-      <w:r>
-        <w:t xml:space="preserve"> tienen mayores posibilidades de retener más clientes y de lograr mejores resultados.</w:t>
+        <w:t> para beneficio de la marca. Las empresas que acogen una estrategia comercial omnicanal tienen mayores posibilidades de retener más clientes y de lograr mejores resultados.</w:t>
       </w:r>
     </w:p>
     <w:p>
@@ -8091,23 +8012,7 @@
     </w:p>
     <w:p>
       <w:r>
-        <w:t>Estas son las normas establecidas oficialmente por las empresas que actualmente regulan a las Plantas Procesadoras de Alimentos (PPA) en relación con los procedimientos de fabricación, limpieza y desinfección, higiene personal, manipulación, controles, registros y almacenamiento, garantizando así la calidad y seguridad de los alimentos (</w:t>
-      </w:r>
-      <w:proofErr w:type="spellStart"/>
-      <w:r>
-        <w:t>Amagua</w:t>
-      </w:r>
-      <w:proofErr w:type="spellEnd"/>
-      <w:r>
-        <w:t xml:space="preserve">, </w:t>
-      </w:r>
-      <w:proofErr w:type="gramStart"/>
-      <w:r>
-        <w:t>Coronel</w:t>
-      </w:r>
-      <w:proofErr w:type="gramEnd"/>
-      <w:r>
-        <w:t>, Quintana y Reyes, 2016).</w:t>
+        <w:t>Estas son las normas establecidas oficialmente por las empresas que actualmente regulan a las Plantas Procesadoras de Alimentos (PPA) en relación con los procedimientos de fabricación, limpieza y desinfección, higiene personal, manipulación, controles, registros y almacenamiento, garantizando así la calidad y seguridad de los alimentos (Amagua, Coronel, Quintana y Reyes, 2016).</w:t>
       </w:r>
     </w:p>
     <w:p>
@@ -9215,23 +9120,7 @@
         </w:numPr>
       </w:pPr>
       <w:r>
-        <w:t>Contra moscas: insecticidas similares y trampas eléctricas, luz UV. Las aves son portadores de enfermedades y parásitos peligrosos para la salud (</w:t>
-      </w:r>
-      <w:proofErr w:type="spellStart"/>
-      <w:r>
-        <w:t>Amagua</w:t>
-      </w:r>
-      <w:proofErr w:type="spellEnd"/>
-      <w:r>
-        <w:t xml:space="preserve">, </w:t>
-      </w:r>
-      <w:proofErr w:type="gramStart"/>
-      <w:r>
-        <w:t>Coronel</w:t>
-      </w:r>
-      <w:proofErr w:type="gramEnd"/>
-      <w:r>
-        <w:t>, Quintana y Reyes, 2016).</w:t>
+        <w:t>Contra moscas: insecticidas similares y trampas eléctricas, luz UV. Las aves son portadores de enfermedades y parásitos peligrosos para la salud (Amagua, Coronel, Quintana y Reyes, 2016).</w:t>
       </w:r>
     </w:p>
     <w:p>
@@ -9433,15 +9322,7 @@
         </w:numPr>
       </w:pPr>
       <w:r>
-        <w:t xml:space="preserve">Ahorra tiempo </w:t>
-      </w:r>
-      <w:proofErr w:type="spellStart"/>
-      <w:r>
-        <w:t>span</w:t>
-      </w:r>
-      <w:proofErr w:type="spellEnd"/>
-      <w:r>
-        <w:t xml:space="preserve"> al exponer de manera personalizada las ventajas y beneficios del producto.</w:t>
+        <w:t>Ahorra tiempo span al exponer de manera personalizada las ventajas y beneficios del producto.</w:t>
       </w:r>
     </w:p>
     <w:p>
@@ -9954,15 +9835,7 @@
       </w:r>
       <w:r>
         <w:lastRenderedPageBreak/>
-        <w:t xml:space="preserve">fotografías, esquemas, gráficos, diagramas, pruebas, </w:t>
-      </w:r>
-      <w:proofErr w:type="spellStart"/>
-      <w:r>
-        <w:t>etc</w:t>
-      </w:r>
-      <w:proofErr w:type="spellEnd"/>
-      <w:r>
-        <w:t>). Esta selección brinda el más alto potencial para optimizar las demostraciones debido a las siguientes razones:</w:t>
+        <w:t>fotografías, esquemas, gráficos, diagramas, pruebas, etc). Esta selección brinda el más alto potencial para optimizar las demostraciones debido a las siguientes razones:</w:t>
       </w:r>
     </w:p>
     <w:p>
@@ -10596,7 +10469,6 @@
           <w:lang w:val="es-CO"/>
         </w:rPr>
       </w:pPr>
-      <w:proofErr w:type="spellStart"/>
       <w:r>
         <w:rPr>
           <w:rStyle w:val="Extranjerismo"/>
@@ -10606,7 +10478,6 @@
         </w:rPr>
         <w:t>Chatbot</w:t>
       </w:r>
-      <w:proofErr w:type="spellEnd"/>
     </w:p>
     <w:p>
       <w:pPr>
@@ -10695,15 +10566,7 @@
     </w:p>
     <w:p>
       <w:r>
-        <w:t>Profesional cuya función principal es proporcionar información completa y detallada a clientes potenciales con el objetivo de facilitar una decisión de compra. Entre otras responsabilidades, este profesional debe conocer los mercados, productos y servicios, así como realizar un seguimiento continuo de los clientes o. posibles compradores (</w:t>
-      </w:r>
-      <w:proofErr w:type="spellStart"/>
-      <w:r>
-        <w:t>Wetto</w:t>
-      </w:r>
-      <w:proofErr w:type="spellEnd"/>
-      <w:r>
-        <w:t>, 2017).</w:t>
+        <w:t>Profesional cuya función principal es proporcionar información completa y detallada a clientes potenciales con el objetivo de facilitar una decisión de compra. Entre otras responsabilidades, este profesional debe conocer los mercados, productos y servicios, así como realizar un seguimiento continuo de los clientes o. posibles compradores (Wetto, 2017).</w:t>
       </w:r>
     </w:p>
     <w:p>
@@ -10990,15 +10853,7 @@
       </w:r>
       <w:r>
         <w:lastRenderedPageBreak/>
-        <w:t>comercial perdure en el tiempo, es esencial que el asesor comercial, quien actúa como puente entre la empresa y el cliente, mantenga satisfechos a ambos a través de una excelente atención. Esto se logra mediante una comunicación honesta y clara entre los tres actores (</w:t>
-      </w:r>
-      <w:proofErr w:type="spellStart"/>
-      <w:r>
-        <w:t>Wetto</w:t>
-      </w:r>
-      <w:proofErr w:type="spellEnd"/>
-      <w:r>
-        <w:t>, 2017).</w:t>
+        <w:t>comercial perdure en el tiempo, es esencial que el asesor comercial, quien actúa como puente entre la empresa y el cliente, mantenga satisfechos a ambos a través de una excelente atención. Esto se logra mediante una comunicación honesta y clara entre los tres actores (Wetto, 2017).</w:t>
       </w:r>
     </w:p>
     <w:p>
@@ -11117,15 +10972,7 @@
         <w:ind w:left="1429" w:firstLine="0"/>
       </w:pPr>
       <w:r>
-        <w:t xml:space="preserve">Así como los periódicos, las revistas también son medios masivos visuales, con la ventaja de poder seleccionar mejor a la audiencia meta (hay revistas especializadas en muchas áreas, por ejemplo, deportivas, económicas, farándula, noticias, tecnología, </w:t>
-      </w:r>
-      <w:proofErr w:type="spellStart"/>
-      <w:r>
-        <w:t>etc</w:t>
-      </w:r>
-      <w:proofErr w:type="spellEnd"/>
-      <w:r>
-        <w:t>).</w:t>
+        <w:t>Así como los periódicos, las revistas también son medios masivos visuales, con la ventaja de poder seleccionar mejor a la audiencia meta (hay revistas especializadas en muchas áreas, por ejemplo, deportivas, económicas, farándula, noticias, tecnología, etc).</w:t>
       </w:r>
     </w:p>
     <w:p>
@@ -11160,15 +11007,7 @@
         <w:t>black</w:t>
       </w:r>
       <w:r>
-        <w:t>) como en el papel (</w:t>
-      </w:r>
-      <w:proofErr w:type="spellStart"/>
-      <w:r>
-        <w:t>propalcote</w:t>
-      </w:r>
-      <w:proofErr w:type="spellEnd"/>
-      <w:r>
-        <w:t>), por lo que son más costosas para los lectores y también para los anunciantes.</w:t>
+        <w:t>) como en el papel (propalcote), por lo que son más costosas para los lectores y también para los anunciantes.</w:t>
       </w:r>
     </w:p>
     <w:p>
@@ -11741,23 +11580,7 @@
           <w:b/>
           <w:bCs/>
         </w:rPr>
-        <w:t xml:space="preserve">Plantillas gratuitas </w:t>
-      </w:r>
-      <w:proofErr w:type="spellStart"/>
-      <w:r>
-        <w:rPr>
-          <w:b/>
-          <w:bCs/>
-        </w:rPr>
-        <w:t>Wordpress</w:t>
-      </w:r>
-      <w:proofErr w:type="spellEnd"/>
-      <w:r>
-        <w:rPr>
-          <w:b/>
-          <w:bCs/>
-        </w:rPr>
-        <w:t xml:space="preserve"> y Wix</w:t>
+        <w:t>Plantillas gratuitas Wordpress y Wix</w:t>
       </w:r>
     </w:p>
     <w:p>
@@ -11784,15 +11607,7 @@
         <w:t>s</w:t>
       </w:r>
       <w:r>
-        <w:t xml:space="preserve">, llamativos e impactantes visualmente, y que están perfectamente diseñados por categorías (tecnología, restaurantes, viajes, moda, servicios, </w:t>
-      </w:r>
-      <w:proofErr w:type="spellStart"/>
-      <w:r>
-        <w:t>etc</w:t>
-      </w:r>
-      <w:proofErr w:type="spellEnd"/>
-      <w:r>
-        <w:t>). El cliente puede elegir una plantilla para su sitio </w:t>
+        <w:t>, llamativos e impactantes visualmente, y que están perfectamente diseñados por categorías (tecnología, restaurantes, viajes, moda, servicios, etc). El cliente puede elegir una plantilla para su sitio </w:t>
       </w:r>
       <w:r>
         <w:t>web</w:t>
@@ -12219,7 +12034,6 @@
           <w:lang w:val="es-CO"/>
         </w:rPr>
       </w:pPr>
-      <w:proofErr w:type="spellStart"/>
       <w:r>
         <w:rPr>
           <w:rStyle w:val="Extranjerismo"/>
@@ -12229,7 +12043,6 @@
         </w:rPr>
         <w:t>Dummy</w:t>
       </w:r>
-      <w:proofErr w:type="spellEnd"/>
     </w:p>
     <w:p>
       <w:pPr>
@@ -12291,7 +12104,6 @@
           <w:bCs/>
         </w:rPr>
       </w:pPr>
-      <w:proofErr w:type="spellStart"/>
       <w:r>
         <w:rPr>
           <w:b/>
@@ -12299,7 +12111,6 @@
         </w:rPr>
         <w:t>Rompetráfico</w:t>
       </w:r>
-      <w:proofErr w:type="spellEnd"/>
     </w:p>
     <w:p>
       <w:pPr>
@@ -12352,15 +12163,7 @@
         </w:numPr>
       </w:pPr>
       <w:r>
-        <w:t xml:space="preserve">Hay varios tipos de </w:t>
-      </w:r>
-      <w:proofErr w:type="spellStart"/>
-      <w:r>
-        <w:t>rompetráfico</w:t>
-      </w:r>
-      <w:proofErr w:type="spellEnd"/>
-      <w:r>
-        <w:t xml:space="preserve"> y su clasificación depende del lugar en el punto de venta: de piso, de pared, colgantes, en góndola y corredores.</w:t>
+        <w:t>Hay varios tipos de rompetráfico y su clasificación depende del lugar en el punto de venta: de piso, de pared, colgantes, en góndola y corredores.</w:t>
       </w:r>
     </w:p>
     <w:p>
@@ -12377,7 +12180,6 @@
           <w:lang w:val="es-CO"/>
         </w:rPr>
       </w:pPr>
-      <w:proofErr w:type="spellStart"/>
       <w:r>
         <w:rPr>
           <w:rStyle w:val="Extranjerismo"/>
@@ -12387,7 +12189,6 @@
         </w:rPr>
         <w:t>Displays</w:t>
       </w:r>
-      <w:proofErr w:type="spellEnd"/>
     </w:p>
     <w:p>
       <w:pPr>
@@ -12483,15 +12284,7 @@
         <w:ind w:firstLine="0"/>
       </w:pPr>
       <w:r>
-        <w:t xml:space="preserve">Pieza publicitaria que se ubica en el borde de los entrepaños de una góndola para llamar la atención por la forma de su ubicación que lo hace salir del lineal y por su forma que se mueve bien sea al tacto o al viento; conocido también como </w:t>
-      </w:r>
-      <w:proofErr w:type="spellStart"/>
-      <w:r>
-        <w:t>vibrín</w:t>
-      </w:r>
-      <w:proofErr w:type="spellEnd"/>
-      <w:r>
-        <w:t xml:space="preserve"> o </w:t>
+        <w:t xml:space="preserve">Pieza publicitaria que se ubica en el borde de los entrepaños de una góndola para llamar la atención por la forma de su ubicación que lo hace salir del lineal y por su forma que se mueve bien sea al tacto o al viento; conocido también como vibrín o </w:t>
       </w:r>
       <w:r>
         <w:rPr>
@@ -12612,7 +12405,6 @@
           <w:lang w:val="es-CO"/>
         </w:rPr>
       </w:pPr>
-      <w:proofErr w:type="spellStart"/>
       <w:r>
         <w:rPr>
           <w:rStyle w:val="Extranjerismo"/>
@@ -12622,7 +12414,6 @@
         </w:rPr>
         <w:t>Sticker</w:t>
       </w:r>
-      <w:proofErr w:type="spellEnd"/>
     </w:p>
     <w:p>
       <w:pPr>
@@ -12685,7 +12476,6 @@
           <w:lang w:val="es-CO"/>
         </w:rPr>
       </w:pPr>
-      <w:proofErr w:type="spellStart"/>
       <w:r>
         <w:rPr>
           <w:rStyle w:val="Extranjerismo"/>
@@ -12695,7 +12485,6 @@
         </w:rPr>
         <w:t>Brochure</w:t>
       </w:r>
-      <w:proofErr w:type="spellEnd"/>
     </w:p>
     <w:p>
       <w:pPr>
@@ -12770,7 +12559,6 @@
           <w:lang w:val="es-CO"/>
         </w:rPr>
       </w:pPr>
-      <w:proofErr w:type="spellStart"/>
       <w:r>
         <w:rPr>
           <w:rStyle w:val="Extranjerismo"/>
@@ -12780,7 +12568,6 @@
         </w:rPr>
         <w:t>Flanger</w:t>
       </w:r>
-      <w:proofErr w:type="spellEnd"/>
     </w:p>
     <w:p>
       <w:pPr>
@@ -12840,7 +12627,6 @@
           <w:lang w:val="es-CO"/>
         </w:rPr>
       </w:pPr>
-      <w:proofErr w:type="spellStart"/>
       <w:r>
         <w:rPr>
           <w:rStyle w:val="Extranjerismo"/>
@@ -12849,29 +12635,8 @@
           <w:lang w:val="es-CO"/>
         </w:rPr>
         <w:lastRenderedPageBreak/>
-        <w:t>Floor</w:t>
-      </w:r>
-      <w:proofErr w:type="spellEnd"/>
-      <w:r>
-        <w:rPr>
-          <w:rStyle w:val="Extranjerismo"/>
-          <w:b/>
-          <w:bCs/>
-          <w:lang w:val="es-CO"/>
-        </w:rPr>
-        <w:t xml:space="preserve"> </w:t>
-      </w:r>
-      <w:proofErr w:type="spellStart"/>
-      <w:r>
-        <w:rPr>
-          <w:rStyle w:val="Extranjerismo"/>
-          <w:b/>
-          <w:bCs/>
-          <w:lang w:val="es-CO"/>
-        </w:rPr>
-        <w:t>Print</w:t>
-      </w:r>
-      <w:proofErr w:type="spellEnd"/>
+        <w:t>Floor Print</w:t>
+      </w:r>
     </w:p>
     <w:p>
       <w:pPr>
@@ -13129,43 +12894,7 @@
           <w:bCs/>
           <w:lang w:eastAsia="es-CO"/>
         </w:rPr>
-        <w:t xml:space="preserve">Nota. Tomada de </w:t>
-      </w:r>
-      <w:proofErr w:type="spellStart"/>
-      <w:r>
-        <w:rPr>
-          <w:b/>
-          <w:bCs/>
-          <w:lang w:eastAsia="es-CO"/>
-        </w:rPr>
-        <w:t>Zendesk</w:t>
-      </w:r>
-      <w:proofErr w:type="spellEnd"/>
-      <w:r>
-        <w:rPr>
-          <w:b/>
-          <w:bCs/>
-          <w:lang w:eastAsia="es-CO"/>
-        </w:rPr>
-        <w:t xml:space="preserve"> (</w:t>
-      </w:r>
-      <w:proofErr w:type="spellStart"/>
-      <w:r>
-        <w:rPr>
-          <w:b/>
-          <w:bCs/>
-          <w:lang w:eastAsia="es-CO"/>
-        </w:rPr>
-        <w:t>s.f</w:t>
-      </w:r>
-      <w:proofErr w:type="spellEnd"/>
-      <w:r>
-        <w:rPr>
-          <w:b/>
-          <w:bCs/>
-          <w:lang w:eastAsia="es-CO"/>
-        </w:rPr>
-        <w:t>).</w:t>
+        <w:t>Nota. Tomada de Zendesk (s.f).</w:t>
       </w:r>
     </w:p>
     <w:p>
@@ -13214,23 +12943,7 @@
     </w:p>
     <w:p>
       <w:r>
-        <w:t xml:space="preserve">La ejecución de una estrategia </w:t>
-      </w:r>
-      <w:proofErr w:type="spellStart"/>
-      <w:r>
-        <w:t>omnicanal</w:t>
-      </w:r>
-      <w:proofErr w:type="spellEnd"/>
-      <w:r>
-        <w:t xml:space="preserve"> está íntimamente ligada a la estrategia de experiencia del cliente; no se puede tener una buena estrategia </w:t>
-      </w:r>
-      <w:proofErr w:type="spellStart"/>
-      <w:r>
-        <w:t>omnicanal</w:t>
-      </w:r>
-      <w:proofErr w:type="spellEnd"/>
-      <w:r>
-        <w:t xml:space="preserve"> si no se incluye la visión del cliente y la coherencia de la marca en su planeación. Es vital tener en cuenta la apropiada y sólida combinación de los diferentes canales de interacción como uno de los puntos más importantes de la vinculación del cliente con la marca.</w:t>
+        <w:t>La ejecución de una estrategia omnicanal está íntimamente ligada a la estrategia de experiencia del cliente; no se puede tener una buena estrategia omnicanal si no se incluye la visión del cliente y la coherencia de la marca en su planeación. Es vital tener en cuenta la apropiada y sólida combinación de los diferentes canales de interacción como uno de los puntos más importantes de la vinculación del cliente con la marca.</w:t>
       </w:r>
     </w:p>
     <w:p>
@@ -13787,15 +13500,19 @@
               <w:pStyle w:val="TextoTablas"/>
             </w:pPr>
             <w:r>
-              <w:t>Navarro, E. (2016). E-</w:t>
-            </w:r>
-            <w:proofErr w:type="spellStart"/>
-            <w:r>
-              <w:t>commerce</w:t>
-            </w:r>
-            <w:proofErr w:type="spellEnd"/>
-            <w:r>
-              <w:t>: ¿Qué es la omnicanalidad?</w:t>
+              <w:t>Navarro, E. (2016</w:t>
+            </w:r>
+            <w:r>
+              <w:t>). E-COMMERCE: QU</w:t>
+            </w:r>
+            <w:r>
+              <w:t>E</w:t>
+            </w:r>
+            <w:r>
+              <w:t xml:space="preserve"> ES LA OMNICANALIDAD</w:t>
+            </w:r>
+            <w:r>
+              <w:t>.</w:t>
             </w:r>
           </w:p>
         </w:tc>
@@ -14579,7 +14296,6 @@
           <w14:ligatures w14:val="none"/>
         </w:rPr>
       </w:pPr>
-      <w:proofErr w:type="spellStart"/>
       <w:r>
         <w:rPr>
           <w:rFonts w:eastAsia="Times New Roman" w:cstheme="minorHAnsi"/>
@@ -14589,10 +14305,12 @@
           <w:lang w:eastAsia="es-CO"/>
           <w14:ligatures w14:val="none"/>
         </w:rPr>
-        <w:t>Burin</w:t>
-      </w:r>
-      <w:proofErr w:type="spellEnd"/>
-      <w:r>
+        <w:t>Burin, D. (2017). Manual de facilitadores de procesos de innovación comercial.</w:t>
+      </w:r>
+    </w:p>
+    <w:p>
+      <w:pPr>
+        <w:ind w:left="709" w:hanging="709"/>
         <w:rPr>
           <w:rFonts w:eastAsia="Times New Roman" w:cstheme="minorHAnsi"/>
           <w:kern w:val="0"/>
@@ -14601,12 +14319,8 @@
           <w:lang w:eastAsia="es-CO"/>
           <w14:ligatures w14:val="none"/>
         </w:rPr>
-        <w:t>, D. (2017). Manual de facilitadores de procesos de innovación comercial.</w:t>
-      </w:r>
-    </w:p>
-    <w:p>
-      <w:pPr>
-        <w:ind w:left="709" w:hanging="709"/>
+      </w:pPr>
+      <w:r>
         <w:rPr>
           <w:rFonts w:eastAsia="Times New Roman" w:cstheme="minorHAnsi"/>
           <w:kern w:val="0"/>
@@ -14615,7 +14329,14 @@
           <w:lang w:eastAsia="es-CO"/>
           <w14:ligatures w14:val="none"/>
         </w:rPr>
-      </w:pPr>
+        <w:t xml:space="preserve">Chávez, L. M. (2016). </w:t>
+      </w:r>
+      <w:r>
+        <w:rPr>
+          <w:rStyle w:val="Extranjerismo"/>
+        </w:rPr>
+        <w:t>Marketing</w:t>
+      </w:r>
       <w:r>
         <w:rPr>
           <w:rFonts w:eastAsia="Times New Roman" w:cstheme="minorHAnsi"/>
@@ -14625,15 +14346,12 @@
           <w:lang w:eastAsia="es-CO"/>
           <w14:ligatures w14:val="none"/>
         </w:rPr>
-        <w:t xml:space="preserve">Chávez, L. M. (2016). </w:t>
-      </w:r>
-      <w:r>
-        <w:rPr>
-          <w:rStyle w:val="Extranjerismo"/>
-        </w:rPr>
-        <w:t>Marketing</w:t>
-      </w:r>
-      <w:r>
+        <w:t xml:space="preserve"> en productos y servicios. IDI Instituto de Investigación - Escuela Superior Politécnica de Chimborazo.</w:t>
+      </w:r>
+    </w:p>
+    <w:p>
+      <w:pPr>
+        <w:ind w:left="709" w:hanging="709"/>
         <w:rPr>
           <w:rFonts w:eastAsia="Times New Roman" w:cstheme="minorHAnsi"/>
           <w:kern w:val="0"/>
@@ -14642,12 +14360,8 @@
           <w:lang w:eastAsia="es-CO"/>
           <w14:ligatures w14:val="none"/>
         </w:rPr>
-        <w:t xml:space="preserve"> en productos y servicios. IDI Instituto de Investigación - Escuela Superior Politécnica de Chimborazo.</w:t>
-      </w:r>
-    </w:p>
-    <w:p>
-      <w:pPr>
-        <w:ind w:left="709" w:hanging="709"/>
+      </w:pPr>
+      <w:r>
         <w:rPr>
           <w:rFonts w:eastAsia="Times New Roman" w:cstheme="minorHAnsi"/>
           <w:kern w:val="0"/>
@@ -14656,41 +14370,7 @@
           <w:lang w:eastAsia="es-CO"/>
           <w14:ligatures w14:val="none"/>
         </w:rPr>
-      </w:pPr>
-      <w:r>
-        <w:rPr>
-          <w:rFonts w:eastAsia="Times New Roman" w:cstheme="minorHAnsi"/>
-          <w:kern w:val="0"/>
-          <w:szCs w:val="28"/>
-          <w:bdr w:val="none" w:sz="0" w:space="0" w:color="auto" w:frame="1"/>
-          <w:lang w:eastAsia="es-CO"/>
-          <w14:ligatures w14:val="none"/>
-        </w:rPr>
-        <w:t xml:space="preserve">Costa, J. (2007). Señalética corporativa. Costa Punto </w:t>
-      </w:r>
-      <w:proofErr w:type="spellStart"/>
-      <w:r>
-        <w:rPr>
-          <w:rFonts w:eastAsia="Times New Roman" w:cstheme="minorHAnsi"/>
-          <w:kern w:val="0"/>
-          <w:szCs w:val="28"/>
-          <w:bdr w:val="none" w:sz="0" w:space="0" w:color="auto" w:frame="1"/>
-          <w:lang w:eastAsia="es-CO"/>
-          <w14:ligatures w14:val="none"/>
-        </w:rPr>
-        <w:t>Com</w:t>
-      </w:r>
-      <w:proofErr w:type="spellEnd"/>
-      <w:r>
-        <w:rPr>
-          <w:rFonts w:eastAsia="Times New Roman" w:cstheme="minorHAnsi"/>
-          <w:kern w:val="0"/>
-          <w:szCs w:val="28"/>
-          <w:bdr w:val="none" w:sz="0" w:space="0" w:color="auto" w:frame="1"/>
-          <w:lang w:eastAsia="es-CO"/>
-          <w14:ligatures w14:val="none"/>
-        </w:rPr>
-        <w:t xml:space="preserve"> Editor (CPC).</w:t>
+        <w:t>Costa, J. (2007). Señalética corporativa. Costa Punto Com Editor (CPC).</w:t>
       </w:r>
     </w:p>
     <w:p>
@@ -14977,7 +14657,6 @@
           <w14:ligatures w14:val="none"/>
         </w:rPr>
       </w:pPr>
-      <w:proofErr w:type="spellStart"/>
       <w:r>
         <w:rPr>
           <w:rFonts w:eastAsia="Times New Roman" w:cstheme="minorHAnsi"/>
@@ -14987,10 +14666,12 @@
           <w:lang w:eastAsia="es-CO"/>
           <w14:ligatures w14:val="none"/>
         </w:rPr>
-        <w:t>Vigaray</w:t>
-      </w:r>
-      <w:proofErr w:type="spellEnd"/>
-      <w:r>
+        <w:t>Vigaray, M. D. (2005). Comercialización y retailing: distribución comercial aplicada. Pearson Educación.</w:t>
+      </w:r>
+    </w:p>
+    <w:p>
+      <w:pPr>
+        <w:ind w:left="709" w:hanging="709"/>
         <w:rPr>
           <w:rFonts w:eastAsia="Times New Roman" w:cstheme="minorHAnsi"/>
           <w:kern w:val="0"/>
@@ -14999,9 +14680,7 @@
           <w:lang w:eastAsia="es-CO"/>
           <w14:ligatures w14:val="none"/>
         </w:rPr>
-        <w:t xml:space="preserve">, M. D. (2005). Comercialización y </w:t>
-      </w:r>
-      <w:proofErr w:type="spellStart"/>
+      </w:pPr>
       <w:r>
         <w:rPr>
           <w:rFonts w:eastAsia="Times New Roman" w:cstheme="minorHAnsi"/>
@@ -15011,80 +14690,7 @@
           <w:lang w:eastAsia="es-CO"/>
           <w14:ligatures w14:val="none"/>
         </w:rPr>
-        <w:t>retailing</w:t>
-      </w:r>
-      <w:proofErr w:type="spellEnd"/>
-      <w:r>
-        <w:rPr>
-          <w:rFonts w:eastAsia="Times New Roman" w:cstheme="minorHAnsi"/>
-          <w:kern w:val="0"/>
-          <w:szCs w:val="28"/>
-          <w:bdr w:val="none" w:sz="0" w:space="0" w:color="auto" w:frame="1"/>
-          <w:lang w:eastAsia="es-CO"/>
-          <w14:ligatures w14:val="none"/>
-        </w:rPr>
-        <w:t>: distribución comercial aplicada. Pearson Educación.</w:t>
-      </w:r>
-    </w:p>
-    <w:p>
-      <w:pPr>
-        <w:ind w:left="709" w:hanging="709"/>
-        <w:rPr>
-          <w:rFonts w:eastAsia="Times New Roman" w:cstheme="minorHAnsi"/>
-          <w:kern w:val="0"/>
-          <w:szCs w:val="28"/>
-          <w:bdr w:val="none" w:sz="0" w:space="0" w:color="auto" w:frame="1"/>
-          <w:lang w:eastAsia="es-CO"/>
-          <w14:ligatures w14:val="none"/>
-        </w:rPr>
-      </w:pPr>
-      <w:proofErr w:type="spellStart"/>
-      <w:r>
-        <w:rPr>
-          <w:rFonts w:eastAsia="Times New Roman" w:cstheme="minorHAnsi"/>
-          <w:kern w:val="0"/>
-          <w:szCs w:val="28"/>
-          <w:bdr w:val="none" w:sz="0" w:space="0" w:color="auto" w:frame="1"/>
-          <w:lang w:eastAsia="es-CO"/>
-          <w14:ligatures w14:val="none"/>
-        </w:rPr>
-        <w:t>Wetto</w:t>
-      </w:r>
-      <w:proofErr w:type="spellEnd"/>
-      <w:r>
-        <w:rPr>
-          <w:rFonts w:eastAsia="Times New Roman" w:cstheme="minorHAnsi"/>
-          <w:kern w:val="0"/>
-          <w:szCs w:val="28"/>
-          <w:bdr w:val="none" w:sz="0" w:space="0" w:color="auto" w:frame="1"/>
-          <w:lang w:eastAsia="es-CO"/>
-          <w14:ligatures w14:val="none"/>
-        </w:rPr>
-        <w:t xml:space="preserve">, M. (20 de septiembre de 2017). Funciones del asesor comercial. Obtenido de </w:t>
-      </w:r>
-      <w:proofErr w:type="spellStart"/>
-      <w:r>
-        <w:rPr>
-          <w:rFonts w:eastAsia="Times New Roman" w:cstheme="minorHAnsi"/>
-          <w:kern w:val="0"/>
-          <w:szCs w:val="28"/>
-          <w:bdr w:val="none" w:sz="0" w:space="0" w:color="auto" w:frame="1"/>
-          <w:lang w:eastAsia="es-CO"/>
-          <w14:ligatures w14:val="none"/>
-        </w:rPr>
-        <w:t>Lifeder</w:t>
-      </w:r>
-      <w:proofErr w:type="spellEnd"/>
-      <w:r>
-        <w:rPr>
-          <w:rFonts w:eastAsia="Times New Roman" w:cstheme="minorHAnsi"/>
-          <w:kern w:val="0"/>
-          <w:szCs w:val="28"/>
-          <w:bdr w:val="none" w:sz="0" w:space="0" w:color="auto" w:frame="1"/>
-          <w:lang w:eastAsia="es-CO"/>
-          <w14:ligatures w14:val="none"/>
-        </w:rPr>
-        <w:t>.</w:t>
+        <w:t>Wetto, M. (20 de septiembre de 2017). Funciones del asesor comercial. Obtenido de Lifeder.</w:t>
       </w:r>
       <w:r>
         <w:rPr>
@@ -15133,31 +14739,7 @@
           <w:lang w:eastAsia="es-CO"/>
           <w14:ligatures w14:val="none"/>
         </w:rPr>
-        <w:t xml:space="preserve">Wolters </w:t>
-      </w:r>
-      <w:proofErr w:type="spellStart"/>
-      <w:r>
-        <w:rPr>
-          <w:rFonts w:eastAsia="Times New Roman" w:cstheme="minorHAnsi"/>
-          <w:kern w:val="0"/>
-          <w:szCs w:val="28"/>
-          <w:bdr w:val="none" w:sz="0" w:space="0" w:color="auto" w:frame="1"/>
-          <w:lang w:eastAsia="es-CO"/>
-          <w14:ligatures w14:val="none"/>
-        </w:rPr>
-        <w:t>Kluwer</w:t>
-      </w:r>
-      <w:proofErr w:type="spellEnd"/>
-      <w:r>
-        <w:rPr>
-          <w:rFonts w:eastAsia="Times New Roman" w:cstheme="minorHAnsi"/>
-          <w:kern w:val="0"/>
-          <w:szCs w:val="28"/>
-          <w:bdr w:val="none" w:sz="0" w:space="0" w:color="auto" w:frame="1"/>
-          <w:lang w:eastAsia="es-CO"/>
-          <w14:ligatures w14:val="none"/>
-        </w:rPr>
-        <w:t xml:space="preserve"> N.V. (2025). Guías y listas de comprobación.</w:t>
+        <w:t>Wolters Kluwer N.V. (2025). Guías y listas de comprobación.</w:t>
       </w:r>
     </w:p>
     <w:p>
@@ -15208,31 +14790,7 @@
           <w:lang w:eastAsia="es-CO"/>
           <w14:ligatures w14:val="none"/>
         </w:rPr>
-        <w:t xml:space="preserve">Yate, A. (2021). Material P.O.P. Publicidad en punto de venta. </w:t>
-      </w:r>
-      <w:proofErr w:type="spellStart"/>
-      <w:r>
-        <w:rPr>
-          <w:rFonts w:eastAsia="Times New Roman" w:cstheme="minorHAnsi"/>
-          <w:kern w:val="0"/>
-          <w:szCs w:val="28"/>
-          <w:bdr w:val="none" w:sz="0" w:space="0" w:color="auto" w:frame="1"/>
-          <w:lang w:eastAsia="es-CO"/>
-          <w14:ligatures w14:val="none"/>
-        </w:rPr>
-        <w:t>Ecoe</w:t>
-      </w:r>
-      <w:proofErr w:type="spellEnd"/>
-      <w:r>
-        <w:rPr>
-          <w:rFonts w:eastAsia="Times New Roman" w:cstheme="minorHAnsi"/>
-          <w:kern w:val="0"/>
-          <w:szCs w:val="28"/>
-          <w:bdr w:val="none" w:sz="0" w:space="0" w:color="auto" w:frame="1"/>
-          <w:lang w:eastAsia="es-CO"/>
-          <w14:ligatures w14:val="none"/>
-        </w:rPr>
-        <w:t xml:space="preserve"> Ediciones.</w:t>
+        <w:t>Yate, A. (2021). Material P.O.P. Publicidad en punto de venta. Ecoe Ediciones.</w:t>
       </w:r>
     </w:p>
     <w:p>
@@ -15546,13 +15104,8 @@
             <w:pPr>
               <w:pStyle w:val="TextoTablas"/>
             </w:pPr>
-            <w:proofErr w:type="spellStart"/>
-            <w:r>
-              <w:t>Milady</w:t>
-            </w:r>
-            <w:proofErr w:type="spellEnd"/>
-            <w:r>
-              <w:t xml:space="preserve"> Tatiana Villamil Castellanos</w:t>
+            <w:r>
+              <w:t>Milady Tatiana Villamil Castellanos</w:t>
             </w:r>
           </w:p>
         </w:tc>
@@ -15684,19 +15237,9 @@
             <w:pPr>
               <w:pStyle w:val="TextoTablas"/>
             </w:pPr>
-            <w:proofErr w:type="spellStart"/>
-            <w:r>
-              <w:t>Zvi</w:t>
-            </w:r>
-            <w:proofErr w:type="spellEnd"/>
-            <w:r>
-              <w:t xml:space="preserve"> Daniel </w:t>
-            </w:r>
-            <w:proofErr w:type="spellStart"/>
-            <w:r>
-              <w:t>Grosman</w:t>
-            </w:r>
-            <w:proofErr w:type="spellEnd"/>
+            <w:r>
+              <w:t>Zvi Daniel Grosman</w:t>
+            </w:r>
           </w:p>
         </w:tc>
         <w:tc>
@@ -15917,13 +15460,8 @@
             <w:pPr>
               <w:pStyle w:val="TextoTablas"/>
             </w:pPr>
-            <w:proofErr w:type="spellStart"/>
-            <w:r>
-              <w:t>Lucenith</w:t>
-            </w:r>
-            <w:proofErr w:type="spellEnd"/>
-            <w:r>
-              <w:t xml:space="preserve"> Pinilla Moreno</w:t>
+            <w:r>
+              <w:t>Lucenith Pinilla Moreno</w:t>
             </w:r>
           </w:p>
         </w:tc>
@@ -16065,15 +15603,7 @@
               <w:pStyle w:val="TextoTablas"/>
             </w:pPr>
             <w:r>
-              <w:t xml:space="preserve">Laura Paola </w:t>
-            </w:r>
-            <w:proofErr w:type="spellStart"/>
-            <w:r>
-              <w:t>Gelvez</w:t>
-            </w:r>
-            <w:proofErr w:type="spellEnd"/>
-            <w:r>
-              <w:t xml:space="preserve"> Manosalva</w:t>
+              <w:t>Laura Paola Gelvez Manosalva</w:t>
             </w:r>
           </w:p>
         </w:tc>
@@ -20441,6 +19971,7 @@
   <w:style w:type="character" w:default="1" w:styleId="Fuentedeprrafopredeter">
     <w:name w:val="Default Paragraph Font"/>
     <w:uiPriority w:val="1"/>
+    <w:semiHidden/>
     <w:unhideWhenUsed/>
   </w:style>
   <w:style w:type="table" w:default="1" w:styleId="Tablanormal">
@@ -21622,14 +21153,12 @@
 </file>
 
 <file path=customXml/item2.xml><?xml version="1.0" encoding="utf-8"?>
-<p:properties xmlns:p="http://schemas.microsoft.com/office/2006/metadata/properties" xmlns:xsi="http://www.w3.org/2001/XMLSchema-instance" xmlns:pc="http://schemas.microsoft.com/office/infopath/2007/PartnerControls">
-  <documentManagement>
-    <TaxCatchAll xmlns="cb45339b-ced9-4d0d-8f64-77573914d53b" xsi:nil="true"/>
-    <lcf76f155ced4ddcb4097134ff3c332f xmlns="43a3ca16-9c26-4813-b83f-4aec9927b43f">
-      <Terms xmlns="http://schemas.microsoft.com/office/infopath/2007/PartnerControls"/>
-    </lcf76f155ced4ddcb4097134ff3c332f>
-  </documentManagement>
-</p:properties>
+<?mso-contentType ?>
+<FormTemplates xmlns="http://schemas.microsoft.com/sharepoint/v3/contenttype/forms">
+  <Display>DocumentLibraryForm</Display>
+  <Edit>DocumentLibraryForm</Edit>
+  <New>DocumentLibraryForm</New>
+</FormTemplates>
 </file>
 
 <file path=customXml/item3.xml><?xml version="1.0" encoding="utf-8"?>
@@ -21868,12 +21397,14 @@
 </file>
 
 <file path=customXml/item4.xml><?xml version="1.0" encoding="utf-8"?>
-<?mso-contentType ?>
-<FormTemplates xmlns="http://schemas.microsoft.com/sharepoint/v3/contenttype/forms">
-  <Display>DocumentLibraryForm</Display>
-  <Edit>DocumentLibraryForm</Edit>
-  <New>DocumentLibraryForm</New>
-</FormTemplates>
+<p:properties xmlns:p="http://schemas.microsoft.com/office/2006/metadata/properties" xmlns:xsi="http://www.w3.org/2001/XMLSchema-instance" xmlns:pc="http://schemas.microsoft.com/office/infopath/2007/PartnerControls">
+  <documentManagement>
+    <TaxCatchAll xmlns="cb45339b-ced9-4d0d-8f64-77573914d53b" xsi:nil="true"/>
+    <lcf76f155ced4ddcb4097134ff3c332f xmlns="43a3ca16-9c26-4813-b83f-4aec9927b43f">
+      <Terms xmlns="http://schemas.microsoft.com/office/infopath/2007/PartnerControls"/>
+    </lcf76f155ced4ddcb4097134ff3c332f>
+  </documentManagement>
+</p:properties>
 </file>
 
 <file path=customXml/itemProps1.xml><?xml version="1.0" encoding="utf-8"?>
@@ -21885,12 +21416,9 @@
 </file>
 
 <file path=customXml/itemProps2.xml><?xml version="1.0" encoding="utf-8"?>
-<ds:datastoreItem xmlns:ds="http://schemas.openxmlformats.org/officeDocument/2006/customXml" ds:itemID="{26259216-AD86-464A-AEAD-95B1F9E17392}">
+<ds:datastoreItem xmlns:ds="http://schemas.openxmlformats.org/officeDocument/2006/customXml" ds:itemID="{D00A4A46-BDBD-48AC-87B9-2BA42D9CC06F}">
   <ds:schemaRefs>
-    <ds:schemaRef ds:uri="http://schemas.microsoft.com/office/2006/metadata/properties"/>
-    <ds:schemaRef ds:uri="http://schemas.microsoft.com/office/infopath/2007/PartnerControls"/>
-    <ds:schemaRef ds:uri="cb45339b-ced9-4d0d-8f64-77573914d53b"/>
-    <ds:schemaRef ds:uri="43a3ca16-9c26-4813-b83f-4aec9927b43f"/>
+    <ds:schemaRef ds:uri="http://schemas.microsoft.com/sharepoint/v3/contenttype/forms"/>
   </ds:schemaRefs>
 </ds:datastoreItem>
 </file>
@@ -21915,9 +21443,12 @@
 </file>
 
 <file path=customXml/itemProps4.xml><?xml version="1.0" encoding="utf-8"?>
-<ds:datastoreItem xmlns:ds="http://schemas.openxmlformats.org/officeDocument/2006/customXml" ds:itemID="{D00A4A46-BDBD-48AC-87B9-2BA42D9CC06F}">
+<ds:datastoreItem xmlns:ds="http://schemas.openxmlformats.org/officeDocument/2006/customXml" ds:itemID="{26259216-AD86-464A-AEAD-95B1F9E17392}">
   <ds:schemaRefs>
-    <ds:schemaRef ds:uri="http://schemas.microsoft.com/sharepoint/v3/contenttype/forms"/>
+    <ds:schemaRef ds:uri="http://schemas.microsoft.com/office/2006/metadata/properties"/>
+    <ds:schemaRef ds:uri="http://schemas.microsoft.com/office/infopath/2007/PartnerControls"/>
+    <ds:schemaRef ds:uri="cb45339b-ced9-4d0d-8f64-77573914d53b"/>
+    <ds:schemaRef ds:uri="43a3ca16-9c26-4813-b83f-4aec9927b43f"/>
   </ds:schemaRefs>
 </ds:datastoreItem>
 </file>
</xml_diff>